<commit_message>
Paper update- fill in
</commit_message>
<xml_diff>
--- a/project_paper/Final_Paper.docx
+++ b/project_paper/Final_Paper.docx
@@ -7,8 +7,8 @@
         <w:pStyle w:val="Title"/>
         <w:spacing w:after="240" w:line="240" w:lineRule="auto"/>
         <w:rPr>
-          <w:sz w:val="52"/>
-          <w:szCs w:val="52"/>
+          <w:sz w:val="22"/>
+          <w:szCs w:val="22"/>
         </w:rPr>
       </w:pPr>
       <w:sdt>
@@ -58,27 +58,43 @@
     <w:p>
       <w:pPr>
         <w:pStyle w:val="Title2"/>
+        <w:rPr>
+          <w:sz w:val="22"/>
+          <w:szCs w:val="22"/>
+        </w:rPr>
       </w:pPr>
       <w:hyperlink r:id="rId8" w:history="1">
         <w:r>
           <w:rPr>
             <w:rStyle w:val="Hyperlink"/>
+            <w:sz w:val="22"/>
+            <w:szCs w:val="22"/>
           </w:rPr>
           <w:t>ash.karale@drexel.edu</w:t>
         </w:r>
       </w:hyperlink>
       <w:r>
+        <w:rPr>
+          <w:sz w:val="22"/>
+          <w:szCs w:val="22"/>
+        </w:rPr>
         <w:t xml:space="preserve">  </w:t>
       </w:r>
       <w:hyperlink r:id="rId9" w:history="1">
         <w:r>
           <w:rPr>
             <w:rStyle w:val="Hyperlink"/>
+            <w:sz w:val="22"/>
+            <w:szCs w:val="22"/>
           </w:rPr>
           <w:t>ariella.atencio@drexel.edu</w:t>
         </w:r>
       </w:hyperlink>
       <w:r>
+        <w:rPr>
+          <w:sz w:val="22"/>
+          <w:szCs w:val="22"/>
+        </w:rPr>
         <w:t xml:space="preserve"> </w:t>
       </w:r>
     </w:p>
@@ -86,16 +102,8 @@
       <w:pPr>
         <w:pStyle w:val="Title2"/>
         <w:spacing w:line="276" w:lineRule="auto"/>
-        <w:rPr>
-          <w:sz w:val="28"/>
-          <w:szCs w:val="28"/>
-        </w:rPr>
-      </w:pPr>
-      <w:r>
-        <w:rPr>
-          <w:sz w:val="28"/>
-          <w:szCs w:val="28"/>
-        </w:rPr>
+      </w:pPr>
+      <w:r>
         <w:t>Department of Physics,</w:t>
       </w:r>
     </w:p>
@@ -103,16 +111,8 @@
       <w:pPr>
         <w:pStyle w:val="Title2"/>
         <w:spacing w:line="276" w:lineRule="auto"/>
-        <w:rPr>
-          <w:sz w:val="28"/>
-          <w:szCs w:val="28"/>
-        </w:rPr>
-      </w:pPr>
-      <w:r>
-        <w:rPr>
-          <w:sz w:val="28"/>
-          <w:szCs w:val="28"/>
-        </w:rPr>
+      </w:pPr>
+      <w:r>
         <w:t>Drexel University,</w:t>
       </w:r>
     </w:p>
@@ -120,16 +120,8 @@
       <w:pPr>
         <w:pStyle w:val="Title2"/>
         <w:spacing w:line="276" w:lineRule="auto"/>
-        <w:rPr>
-          <w:sz w:val="28"/>
-          <w:szCs w:val="28"/>
-        </w:rPr>
-      </w:pPr>
-      <w:r>
-        <w:rPr>
-          <w:sz w:val="28"/>
-          <w:szCs w:val="28"/>
-        </w:rPr>
+      </w:pPr>
+      <w:r>
         <w:t>Philadelphia, PA</w:t>
       </w:r>
     </w:p>
@@ -139,6 +131,8 @@
         <w:rPr>
           <w:b/>
           <w:bCs/>
+          <w:sz w:val="22"/>
+          <w:szCs w:val="22"/>
         </w:rPr>
       </w:pPr>
       <w:bookmarkStart w:id="0" w:name="_Toc409783205"/>
@@ -146,6 +140,8 @@
         <w:rPr>
           <w:b/>
           <w:bCs/>
+          <w:sz w:val="22"/>
+          <w:szCs w:val="22"/>
         </w:rPr>
         <w:lastRenderedPageBreak/>
         <w:t>Abstract</w:t>
@@ -158,12 +154,16 @@
         <w:rPr>
           <w:i/>
           <w:iCs/>
+          <w:sz w:val="22"/>
+          <w:szCs w:val="22"/>
         </w:rPr>
       </w:pPr>
       <w:r>
         <w:rPr>
           <w:i/>
           <w:iCs/>
+          <w:sz w:val="22"/>
+          <w:szCs w:val="22"/>
         </w:rPr>
         <w:t>Write a short abstract combining intro and conclusion</w:t>
       </w:r>
@@ -171,23 +171,45 @@
     <w:p>
       <w:pPr>
         <w:ind w:firstLine="0"/>
+        <w:rPr>
+          <w:sz w:val="22"/>
+          <w:szCs w:val="22"/>
+        </w:rPr>
       </w:pPr>
       <w:r>
         <w:rPr>
           <w:rStyle w:val="Emphasis"/>
+          <w:sz w:val="22"/>
+          <w:szCs w:val="22"/>
         </w:rPr>
         <w:t>Keywords</w:t>
       </w:r>
       <w:r>
+        <w:rPr>
+          <w:sz w:val="22"/>
+          <w:szCs w:val="22"/>
+        </w:rPr>
         <w:t xml:space="preserve">:  </w:t>
       </w:r>
       <w:r>
+        <w:rPr>
+          <w:sz w:val="22"/>
+          <w:szCs w:val="22"/>
+        </w:rPr>
         <w:t>ml process</w:t>
       </w:r>
       <w:r>
+        <w:rPr>
+          <w:sz w:val="22"/>
+          <w:szCs w:val="22"/>
+        </w:rPr>
         <w:t xml:space="preserve">, </w:t>
       </w:r>
       <w:r>
+        <w:rPr>
+          <w:sz w:val="22"/>
+          <w:szCs w:val="22"/>
+        </w:rPr>
         <w:t>autoencoder, neural networks, tensorflow, pytorch</w:t>
       </w:r>
     </w:p>
@@ -195,8 +217,8 @@
       <w:pPr>
         <w:pStyle w:val="Heading1"/>
         <w:rPr>
-          <w:sz w:val="28"/>
-          <w:szCs w:val="28"/>
+          <w:sz w:val="22"/>
+          <w:szCs w:val="22"/>
         </w:rPr>
       </w:pPr>
       <w:bookmarkStart w:id="1" w:name="_Toc409783207"/>
@@ -209,49 +231,83 @@
           <w:numId w:val="12"/>
         </w:numPr>
         <w:jc w:val="left"/>
-        <w:rPr>
-          <w:sz w:val="28"/>
-          <w:szCs w:val="28"/>
-        </w:rPr>
-      </w:pPr>
-      <w:r>
-        <w:rPr>
-          <w:sz w:val="28"/>
-          <w:szCs w:val="28"/>
-        </w:rPr>
+      </w:pPr>
+      <w:r>
         <w:t>I</w:t>
       </w:r>
       <w:bookmarkEnd w:id="1"/>
       <w:r>
-        <w:rPr>
-          <w:sz w:val="28"/>
-          <w:szCs w:val="28"/>
-        </w:rPr>
         <w:t>ntroduction</w:t>
       </w:r>
     </w:p>
     <w:p>
       <w:pPr>
         <w:ind w:firstLine="0"/>
-      </w:pPr>
-      <w:r>
-        <w:t>Similar to</w:t>
-      </w:r>
-      <w:r>
-        <w:t xml:space="preserve"> the</w:t>
-      </w:r>
-      <w:r>
-        <w:t xml:space="preserve"> draft</w:t>
-      </w:r>
-      <w:r>
-        <w:t xml:space="preserve"> </w:t>
+        <w:rPr>
+          <w:sz w:val="22"/>
+          <w:szCs w:val="22"/>
+        </w:rPr>
+      </w:pPr>
+      <w:r>
+        <w:rPr>
+          <w:sz w:val="22"/>
+          <w:szCs w:val="22"/>
+        </w:rPr>
+        <w:t xml:space="preserve">Write the intro </w:t>
+      </w:r>
+      <w:proofErr w:type="gramStart"/>
+      <w:r>
+        <w:rPr>
+          <w:sz w:val="22"/>
+          <w:szCs w:val="22"/>
+        </w:rPr>
+        <w:t>similar to</w:t>
+      </w:r>
+      <w:proofErr w:type="gramEnd"/>
+      <w:r>
+        <w:rPr>
+          <w:sz w:val="22"/>
+          <w:szCs w:val="22"/>
+        </w:rPr>
+        <w:t xml:space="preserve"> the draft. Add background/motivation of why we are choosing neural networks. (This is covered in the first paragraph of the draft.)</w:t>
+      </w:r>
+      <w:r>
+        <w:rPr>
+          <w:sz w:val="22"/>
+          <w:szCs w:val="22"/>
+        </w:rPr>
+        <w:t xml:space="preserve"> (Use this reference </w:t>
+      </w:r>
+      <w:hyperlink r:id="rId10" w:history="1">
+        <w:r>
+          <w:rPr>
+            <w:rStyle w:val="Hyperlink"/>
+            <w:sz w:val="22"/>
+            <w:szCs w:val="22"/>
+          </w:rPr>
+          <w:t>https://astrostatistics.psu.edu/2012Significance.pdf</w:t>
+        </w:r>
+      </w:hyperlink>
+      <w:r>
+        <w:rPr>
+          <w:sz w:val="22"/>
+          <w:szCs w:val="22"/>
+        </w:rPr>
+        <w:t xml:space="preserve"> ) </w:t>
+      </w:r>
+      <w:r>
+        <w:rPr>
+          <w:sz w:val="22"/>
+          <w:szCs w:val="22"/>
+        </w:rPr>
+        <w:t>Add citations</w:t>
       </w:r>
     </w:p>
     <w:p>
       <w:pPr>
         <w:rPr>
-          <w:sz w:val="28"/>
-          <w:szCs w:val="28"/>
+          <w:sz w:val="22"/>
+          <w:szCs w:val="22"/>
         </w:rPr>
       </w:pPr>
     </w:p>
@@ -262,42 +318,203 @@
           <w:ilvl w:val="0"/>
           <w:numId w:val="12"/>
         </w:numPr>
-        <w:rPr>
-          <w:sz w:val="28"/>
-          <w:szCs w:val="28"/>
-        </w:rPr>
-      </w:pPr>
-      <w:r>
-        <w:rPr>
-          <w:sz w:val="28"/>
-          <w:szCs w:val="28"/>
-        </w:rPr>
+      </w:pPr>
+      <w:r>
         <w:t>Neural Networks</w:t>
       </w:r>
     </w:p>
     <w:p>
       <w:pPr>
         <w:pStyle w:val="NoSpacing"/>
-      </w:pPr>
-      <w:r>
-        <w:t xml:space="preserve">Explanation of Neural Networks </w:t>
-      </w:r>
-      <w:r>
-        <w:t xml:space="preserve">- </w:t>
-      </w:r>
-      <w:r>
-        <w:t xml:space="preserve">Deep Learning </w:t>
-      </w:r>
-      <w:r>
-        <w:t>–</w:t>
-      </w:r>
-      <w:r>
-        <w:t xml:space="preserve"> Frameworks</w:t>
+        <w:rPr>
+          <w:sz w:val="22"/>
+          <w:szCs w:val="22"/>
+        </w:rPr>
+      </w:pPr>
+      <w:r>
+        <w:rPr>
+          <w:sz w:val="22"/>
+          <w:szCs w:val="22"/>
+        </w:rPr>
+        <w:t xml:space="preserve">Explain what </w:t>
+      </w:r>
+      <w:proofErr w:type="gramStart"/>
+      <w:r>
+        <w:rPr>
+          <w:sz w:val="22"/>
+          <w:szCs w:val="22"/>
+        </w:rPr>
+        <w:t>is neural network</w:t>
+      </w:r>
+      <w:proofErr w:type="gramEnd"/>
+      <w:r>
+        <w:rPr>
+          <w:sz w:val="22"/>
+          <w:szCs w:val="22"/>
+        </w:rPr>
+        <w:t>.</w:t>
+      </w:r>
+      <w:r>
+        <w:rPr>
+          <w:sz w:val="22"/>
+          <w:szCs w:val="22"/>
+        </w:rPr>
+        <w:t xml:space="preserve"> Use: </w:t>
+      </w:r>
+      <w:hyperlink r:id="rId11" w:history="1">
+        <w:r>
+          <w:rPr>
+            <w:rStyle w:val="Hyperlink"/>
+            <w:sz w:val="22"/>
+            <w:szCs w:val="22"/>
+          </w:rPr>
+          <w:t>https://www.javatpoint.com/artificial-neural-network</w:t>
+        </w:r>
+      </w:hyperlink>
+      <w:r>
+        <w:rPr>
+          <w:sz w:val="22"/>
+          <w:szCs w:val="22"/>
+        </w:rPr>
+        <w:t xml:space="preserve"> and </w:t>
+      </w:r>
+      <w:hyperlink r:id="rId12" w:history="1">
+        <w:r>
+          <w:rPr>
+            <w:rStyle w:val="Hyperlink"/>
+            <w:sz w:val="22"/>
+            <w:szCs w:val="22"/>
+          </w:rPr>
+          <w:t>https://www.javatpoint.com/keras-artificial-neural-networks</w:t>
+        </w:r>
+      </w:hyperlink>
+      <w:r>
+        <w:rPr>
+          <w:sz w:val="22"/>
+          <w:szCs w:val="22"/>
+        </w:rPr>
+        <w:t xml:space="preserve"> </w:t>
       </w:r>
     </w:p>
     <w:p>
       <w:pPr>
         <w:pStyle w:val="NoSpacing"/>
+        <w:rPr>
+          <w:sz w:val="22"/>
+          <w:szCs w:val="22"/>
+        </w:rPr>
+      </w:pPr>
+      <w:r>
+        <w:rPr>
+          <w:sz w:val="22"/>
+          <w:szCs w:val="22"/>
+        </w:rPr>
+        <w:t>Insert one figure explaining neural network architecture</w:t>
+      </w:r>
+      <w:r>
+        <w:rPr>
+          <w:sz w:val="22"/>
+          <w:szCs w:val="22"/>
+        </w:rPr>
+        <w:t xml:space="preserve"> and add citations.</w:t>
+      </w:r>
+    </w:p>
+    <w:p>
+      <w:pPr>
+        <w:pStyle w:val="NoSpacing"/>
+        <w:rPr>
+          <w:sz w:val="22"/>
+          <w:szCs w:val="22"/>
+        </w:rPr>
+      </w:pPr>
+      <w:r>
+        <w:rPr>
+          <w:sz w:val="22"/>
+          <w:szCs w:val="22"/>
+        </w:rPr>
+        <w:t xml:space="preserve">Next, explain what </w:t>
+      </w:r>
+      <w:proofErr w:type="gramStart"/>
+      <w:r>
+        <w:rPr>
+          <w:sz w:val="22"/>
+          <w:szCs w:val="22"/>
+        </w:rPr>
+        <w:t>is deep learning</w:t>
+      </w:r>
+      <w:proofErr w:type="gramEnd"/>
+      <w:r>
+        <w:rPr>
+          <w:sz w:val="22"/>
+          <w:szCs w:val="22"/>
+        </w:rPr>
+        <w:t>.</w:t>
+      </w:r>
+      <w:r>
+        <w:rPr>
+          <w:sz w:val="22"/>
+          <w:szCs w:val="22"/>
+        </w:rPr>
+        <w:t xml:space="preserve"> Use: </w:t>
+      </w:r>
+      <w:hyperlink r:id="rId13" w:history="1">
+        <w:r>
+          <w:rPr>
+            <w:rStyle w:val="Hyperlink"/>
+            <w:sz w:val="22"/>
+            <w:szCs w:val="22"/>
+          </w:rPr>
+          <w:t>https://www.javatpoint.com/deep-learning</w:t>
+        </w:r>
+      </w:hyperlink>
+      <w:r>
+        <w:rPr>
+          <w:sz w:val="22"/>
+          <w:szCs w:val="22"/>
+        </w:rPr>
+        <w:t xml:space="preserve"> </w:t>
+      </w:r>
+      <w:r>
+        <w:rPr>
+          <w:sz w:val="22"/>
+          <w:szCs w:val="22"/>
+        </w:rPr>
+        <w:t>and try and add this type of figure: (AI-ML-DL)</w:t>
+      </w:r>
+    </w:p>
+    <w:p>
+      <w:pPr>
+        <w:pStyle w:val="NoSpacing"/>
+        <w:rPr>
+          <w:sz w:val="22"/>
+          <w:szCs w:val="22"/>
+        </w:rPr>
+      </w:pPr>
+      <w:hyperlink r:id="rId14" w:history="1">
+        <w:r>
+          <w:rPr>
+            <w:rStyle w:val="Hyperlink"/>
+            <w:sz w:val="22"/>
+            <w:szCs w:val="22"/>
+          </w:rPr>
+          <w:t>https://www.google.com/search?q=what+is+deep+learning&amp;tbm=isch&amp;ved=2ahUKEwjelazMitL7AhXCn3IEHRWoBuoQ2-cCegQIABAA&amp;oq=what+is+deep+learning&amp;gs_lcp=CgNpbWcQAzIFCAAQgAQyBQgAEIAEMgUIABCABDIFCAAQgAQyBQgAEIAEMgUIABCABDIFCAAQgAQyBQgAEIAEMgUIABCABDoHCAAQgAQQGDoECAAQHjoGCAAQCBAeUNcRWKAWYLwZaABwAHgAgAFMiAHLApIBATWYAQCgAQGqAQtnd3Mtd2l6LWltZ8ABAQ&amp;sclient=img&amp;ei=YkuFY97cK8K_ytMPldCa0A4&amp;bih=789&amp;biw=1512&amp;client=firefox-b-1-d#imgrc=AKWx97owgZ-L_M</w:t>
+        </w:r>
+      </w:hyperlink>
+      <w:r>
+        <w:rPr>
+          <w:sz w:val="22"/>
+          <w:szCs w:val="22"/>
+        </w:rPr>
+        <w:t xml:space="preserve"> </w:t>
+      </w:r>
+    </w:p>
+    <w:p>
+      <w:pPr>
+        <w:pStyle w:val="NoSpacing"/>
+        <w:rPr>
+          <w:sz w:val="22"/>
+          <w:szCs w:val="22"/>
+        </w:rPr>
       </w:pPr>
     </w:p>
     <w:p>
@@ -309,23 +526,17 @@
         </w:numPr>
         <w:rPr>
           <w:rStyle w:val="Heading3Char"/>
-          <w:sz w:val="28"/>
-          <w:szCs w:val="28"/>
         </w:rPr>
       </w:pPr>
       <w:r>
         <w:rPr>
           <w:rStyle w:val="Heading3Char"/>
-          <w:sz w:val="28"/>
-          <w:szCs w:val="28"/>
         </w:rPr>
         <w:t>TensorFlow</w:t>
       </w:r>
       <w:r>
         <w:rPr>
           <w:rStyle w:val="Heading3Char"/>
-          <w:sz w:val="28"/>
-          <w:szCs w:val="28"/>
         </w:rPr>
         <w:t xml:space="preserve"> vs Pytorch</w:t>
       </w:r>
@@ -333,29 +544,255 @@
     <w:p>
       <w:pPr>
         <w:ind w:firstLine="0"/>
-      </w:pPr>
-      <w:r>
-        <w:t xml:space="preserve">Intro to </w:t>
-      </w:r>
-      <w:r>
-        <w:t>TensorFlow</w:t>
-      </w:r>
-      <w:r>
-        <w:t xml:space="preserve"> and Pytorch – </w:t>
-      </w:r>
-      <w:r>
-        <w:t>Head-to-head</w:t>
-      </w:r>
-      <w:r>
-        <w:t xml:space="preserve"> comparison using an example of a variational autoencoder</w:t>
+        <w:rPr>
+          <w:sz w:val="22"/>
+          <w:szCs w:val="22"/>
+        </w:rPr>
+      </w:pPr>
+      <w:r>
+        <w:rPr>
+          <w:sz w:val="22"/>
+          <w:szCs w:val="22"/>
+        </w:rPr>
+        <w:t xml:space="preserve">Explain what </w:t>
+      </w:r>
+      <w:proofErr w:type="gramStart"/>
+      <w:r>
+        <w:rPr>
+          <w:sz w:val="22"/>
+          <w:szCs w:val="22"/>
+        </w:rPr>
+        <w:t>are deep learning frameworks</w:t>
+      </w:r>
+      <w:proofErr w:type="gramEnd"/>
+      <w:r>
+        <w:rPr>
+          <w:sz w:val="22"/>
+          <w:szCs w:val="22"/>
+        </w:rPr>
+        <w:t xml:space="preserve">: Use- </w:t>
+      </w:r>
+      <w:hyperlink r:id="rId15" w:history="1">
+        <w:r>
+          <w:rPr>
+            <w:rStyle w:val="Hyperlink"/>
+            <w:sz w:val="22"/>
+            <w:szCs w:val="22"/>
+          </w:rPr>
+          <w:t>https://developer.nvidia.com/deep-learning-frameworks</w:t>
+        </w:r>
+      </w:hyperlink>
+      <w:r>
+        <w:rPr>
+          <w:sz w:val="22"/>
+          <w:szCs w:val="22"/>
+        </w:rPr>
+        <w:t xml:space="preserve"> </w:t>
       </w:r>
     </w:p>
     <w:p>
       <w:pPr>
         <w:ind w:firstLine="0"/>
         <w:rPr>
-          <w:b/>
-          <w:bCs/>
+          <w:sz w:val="22"/>
+          <w:szCs w:val="22"/>
+        </w:rPr>
+      </w:pPr>
+      <w:r>
+        <w:rPr>
+          <w:sz w:val="22"/>
+          <w:szCs w:val="22"/>
+        </w:rPr>
+        <w:lastRenderedPageBreak/>
+        <w:t xml:space="preserve">Briefly explain </w:t>
+      </w:r>
+      <w:r>
+        <w:rPr>
+          <w:sz w:val="22"/>
+          <w:szCs w:val="22"/>
+        </w:rPr>
+        <w:t>TensorFlow</w:t>
+      </w:r>
+      <w:r>
+        <w:rPr>
+          <w:sz w:val="22"/>
+          <w:szCs w:val="22"/>
+        </w:rPr>
+        <w:t>:</w:t>
+      </w:r>
+      <w:r>
+        <w:rPr>
+          <w:sz w:val="22"/>
+          <w:szCs w:val="22"/>
+        </w:rPr>
+        <w:t xml:space="preserve"> </w:t>
+      </w:r>
+      <w:hyperlink r:id="rId16" w:history="1">
+        <w:r>
+          <w:rPr>
+            <w:rStyle w:val="Hyperlink"/>
+            <w:sz w:val="22"/>
+            <w:szCs w:val="22"/>
+          </w:rPr>
+          <w:t>http</w:t>
+        </w:r>
+        <w:r>
+          <w:rPr>
+            <w:rStyle w:val="Hyperlink"/>
+            <w:sz w:val="22"/>
+            <w:szCs w:val="22"/>
+          </w:rPr>
+          <w:t>s</w:t>
+        </w:r>
+        <w:r>
+          <w:rPr>
+            <w:rStyle w:val="Hyperlink"/>
+            <w:sz w:val="22"/>
+            <w:szCs w:val="22"/>
+          </w:rPr>
+          <w:t>://www.javatpoint.com/tensorflow-introduction</w:t>
+        </w:r>
+      </w:hyperlink>
+      <w:r>
+        <w:rPr>
+          <w:sz w:val="22"/>
+          <w:szCs w:val="22"/>
+        </w:rPr>
+        <w:t xml:space="preserve"> </w:t>
+      </w:r>
+    </w:p>
+    <w:p>
+      <w:pPr>
+        <w:ind w:firstLine="0"/>
+        <w:rPr>
+          <w:sz w:val="22"/>
+          <w:szCs w:val="22"/>
+        </w:rPr>
+      </w:pPr>
+      <w:r>
+        <w:rPr>
+          <w:sz w:val="22"/>
+          <w:szCs w:val="22"/>
+        </w:rPr>
+        <w:t xml:space="preserve">Briefly explain PyTorch: </w:t>
+      </w:r>
+      <w:hyperlink r:id="rId17" w:history="1">
+        <w:r>
+          <w:rPr>
+            <w:rStyle w:val="Hyperlink"/>
+            <w:sz w:val="22"/>
+            <w:szCs w:val="22"/>
+          </w:rPr>
+          <w:t>https://www.javatp</w:t>
+        </w:r>
+        <w:r>
+          <w:rPr>
+            <w:rStyle w:val="Hyperlink"/>
+            <w:sz w:val="22"/>
+            <w:szCs w:val="22"/>
+          </w:rPr>
+          <w:t>o</w:t>
+        </w:r>
+        <w:r>
+          <w:rPr>
+            <w:rStyle w:val="Hyperlink"/>
+            <w:sz w:val="22"/>
+            <w:szCs w:val="22"/>
+          </w:rPr>
+          <w:t>int.com/pytorch-introduction</w:t>
+        </w:r>
+      </w:hyperlink>
+      <w:r>
+        <w:rPr>
+          <w:sz w:val="22"/>
+          <w:szCs w:val="22"/>
+        </w:rPr>
+        <w:t xml:space="preserve"> </w:t>
+      </w:r>
+    </w:p>
+    <w:p>
+      <w:pPr>
+        <w:ind w:firstLine="0"/>
+        <w:rPr>
+          <w:sz w:val="22"/>
+          <w:szCs w:val="22"/>
+        </w:rPr>
+      </w:pPr>
+      <w:r>
+        <w:rPr>
+          <w:sz w:val="22"/>
+          <w:szCs w:val="22"/>
+        </w:rPr>
+        <w:t xml:space="preserve">Briefly explain variational autoencoder: </w:t>
+      </w:r>
+      <w:hyperlink r:id="rId18" w:history="1">
+        <w:r>
+          <w:rPr>
+            <w:rStyle w:val="Hyperlink"/>
+            <w:sz w:val="22"/>
+            <w:szCs w:val="22"/>
+          </w:rPr>
+          <w:t>https://ermongroup.github.io/cs228-notes/extras/vae/</w:t>
+        </w:r>
+      </w:hyperlink>
+      <w:r>
+        <w:rPr>
+          <w:sz w:val="22"/>
+          <w:szCs w:val="22"/>
+        </w:rPr>
+        <w:t xml:space="preserve"> </w:t>
+      </w:r>
+    </w:p>
+    <w:p>
+      <w:pPr>
+        <w:ind w:firstLine="0"/>
+        <w:rPr>
+          <w:sz w:val="22"/>
+          <w:szCs w:val="22"/>
+        </w:rPr>
+      </w:pPr>
+      <w:r>
+        <w:rPr>
+          <w:sz w:val="22"/>
+          <w:szCs w:val="22"/>
+        </w:rPr>
+        <w:t xml:space="preserve">(I will write code translating </w:t>
+      </w:r>
+      <w:r>
+        <w:rPr>
+          <w:sz w:val="22"/>
+          <w:szCs w:val="22"/>
+        </w:rPr>
+        <w:t>TensorFlow</w:t>
+      </w:r>
+      <w:r>
+        <w:rPr>
+          <w:sz w:val="22"/>
+          <w:szCs w:val="22"/>
+        </w:rPr>
+        <w:t xml:space="preserve"> to </w:t>
+      </w:r>
+      <w:r>
+        <w:rPr>
+          <w:sz w:val="22"/>
+          <w:szCs w:val="22"/>
+        </w:rPr>
+        <w:t>PyTorch</w:t>
+      </w:r>
+      <w:r>
+        <w:rPr>
+          <w:sz w:val="22"/>
+          <w:szCs w:val="22"/>
+        </w:rPr>
+        <w:t xml:space="preserve"> via running a variational autoencoder)</w:t>
+      </w:r>
+    </w:p>
+    <w:p>
+      <w:pPr>
+        <w:ind w:firstLine="0"/>
+        <w:rPr>
+          <w:sz w:val="22"/>
+          <w:szCs w:val="22"/>
         </w:rPr>
       </w:pPr>
     </w:p>
@@ -368,8 +805,6 @@
         </w:numPr>
         <w:rPr>
           <w:rStyle w:val="Heading4Char"/>
-          <w:sz w:val="28"/>
-          <w:szCs w:val="28"/>
         </w:rPr>
       </w:pPr>
       <w:r>
@@ -377,8 +812,6 @@
           <w:rStyle w:val="Heading4Char"/>
           <w:i w:val="0"/>
           <w:iCs w:val="0"/>
-          <w:sz w:val="28"/>
-          <w:szCs w:val="28"/>
         </w:rPr>
         <w:t>The ML Process</w:t>
       </w:r>
@@ -386,44 +819,102 @@
     <w:p>
       <w:pPr>
         <w:ind w:firstLine="0"/>
-      </w:pPr>
-      <w:r>
+        <w:rPr>
+          <w:sz w:val="22"/>
+          <w:szCs w:val="22"/>
+        </w:rPr>
+      </w:pPr>
+      <w:r>
+        <w:rPr>
+          <w:sz w:val="22"/>
+          <w:szCs w:val="22"/>
+        </w:rPr>
+        <w:t>Don’t write anything here for now (</w:t>
+      </w:r>
+      <w:r>
+        <w:rPr>
+          <w:sz w:val="22"/>
+          <w:szCs w:val="22"/>
+        </w:rPr>
         <w:t xml:space="preserve">Explain Dataset </w:t>
       </w:r>
       <w:r>
+        <w:rPr>
+          <w:sz w:val="22"/>
+          <w:szCs w:val="22"/>
+        </w:rPr>
         <w:t>–</w:t>
       </w:r>
       <w:r>
+        <w:rPr>
+          <w:sz w:val="22"/>
+          <w:szCs w:val="22"/>
+        </w:rPr>
         <w:t xml:space="preserve"> </w:t>
       </w:r>
       <w:r>
+        <w:rPr>
+          <w:sz w:val="22"/>
+          <w:szCs w:val="22"/>
+        </w:rPr>
         <w:t xml:space="preserve">Doing EDA – Defining VaDE – Running </w:t>
       </w:r>
       <w:r>
+        <w:rPr>
+          <w:sz w:val="22"/>
+          <w:szCs w:val="22"/>
+        </w:rPr>
         <w:t>–</w:t>
       </w:r>
       <w:r>
+        <w:rPr>
+          <w:sz w:val="22"/>
+          <w:szCs w:val="22"/>
+        </w:rPr>
         <w:t xml:space="preserve"> Output</w:t>
+      </w:r>
+      <w:r>
+        <w:rPr>
+          <w:sz w:val="22"/>
+          <w:szCs w:val="22"/>
+        </w:rPr>
+        <w:t>)</w:t>
       </w:r>
     </w:p>
     <w:p>
       <w:pPr>
         <w:ind w:firstLine="0"/>
+        <w:rPr>
+          <w:sz w:val="22"/>
+          <w:szCs w:val="22"/>
+        </w:rPr>
       </w:pPr>
     </w:p>
     <w:p>
       <w:pPr>
         <w:ind w:firstLine="0"/>
+        <w:rPr>
+          <w:sz w:val="22"/>
+          <w:szCs w:val="22"/>
+        </w:rPr>
       </w:pPr>
     </w:p>
     <w:p>
       <w:pPr>
         <w:ind w:firstLine="0"/>
+        <w:rPr>
+          <w:sz w:val="22"/>
+          <w:szCs w:val="22"/>
+        </w:rPr>
       </w:pPr>
     </w:p>
     <w:p>
       <w:pPr>
         <w:ind w:firstLine="0"/>
+        <w:rPr>
+          <w:sz w:val="22"/>
+          <w:szCs w:val="22"/>
+        </w:rPr>
       </w:pPr>
     </w:p>
     <w:p>
@@ -435,11 +926,13 @@
         </w:numPr>
         <w:rPr>
           <w:rStyle w:val="Heading4Char"/>
-          <w:sz w:val="28"/>
-          <w:szCs w:val="28"/>
-        </w:rPr>
-      </w:pPr>
-      <w:r>
+        </w:rPr>
+      </w:pPr>
+      <w:r>
+        <w:rPr>
+          <w:sz w:val="22"/>
+          <w:szCs w:val="22"/>
+        </w:rPr>
         <w:br w:type="page"/>
       </w:r>
       <w:r>
@@ -447,8 +940,6 @@
           <w:rStyle w:val="Heading4Char"/>
           <w:i w:val="0"/>
           <w:iCs w:val="0"/>
-          <w:sz w:val="28"/>
-          <w:szCs w:val="28"/>
         </w:rPr>
         <w:lastRenderedPageBreak/>
         <w:t>Conclusion</w:t>
@@ -456,8 +947,6 @@
       <w:r>
         <w:rPr>
           <w:rStyle w:val="Heading4Char"/>
-          <w:sz w:val="28"/>
-          <w:szCs w:val="28"/>
         </w:rPr>
         <w:t>.</w:t>
       </w:r>
@@ -465,27 +954,79 @@
     <w:p>
       <w:pPr>
         <w:ind w:firstLine="0"/>
-      </w:pPr>
-      <w:r>
+        <w:rPr>
+          <w:sz w:val="22"/>
+          <w:szCs w:val="22"/>
+        </w:rPr>
+      </w:pPr>
+      <w:r>
+        <w:rPr>
+          <w:sz w:val="22"/>
+          <w:szCs w:val="22"/>
+        </w:rPr>
+        <w:t>Not yet (</w:t>
+      </w:r>
+      <w:r>
+        <w:rPr>
+          <w:sz w:val="22"/>
+          <w:szCs w:val="22"/>
+        </w:rPr>
         <w:t xml:space="preserve">Summary of neural networks – pytorch &amp; tensorflow </w:t>
       </w:r>
       <w:r>
+        <w:rPr>
+          <w:sz w:val="22"/>
+          <w:szCs w:val="22"/>
+        </w:rPr>
         <w:t>–</w:t>
       </w:r>
       <w:r>
+        <w:rPr>
+          <w:sz w:val="22"/>
+          <w:szCs w:val="22"/>
+        </w:rPr>
         <w:t xml:space="preserve"> </w:t>
       </w:r>
       <w:r>
-        <w:t>results of VaDE</w:t>
+        <w:rPr>
+          <w:sz w:val="22"/>
+          <w:szCs w:val="22"/>
+        </w:rPr>
+        <w:t xml:space="preserve">results of </w:t>
+      </w:r>
+      <w:proofErr w:type="spellStart"/>
+      <w:r>
+        <w:rPr>
+          <w:sz w:val="22"/>
+          <w:szCs w:val="22"/>
+        </w:rPr>
+        <w:t>VaDE</w:t>
+      </w:r>
+      <w:proofErr w:type="spellEnd"/>
+      <w:r>
+        <w:rPr>
+          <w:sz w:val="22"/>
+          <w:szCs w:val="22"/>
+        </w:rPr>
+        <w:t>)</w:t>
       </w:r>
     </w:p>
-    <w:p/>
+    <w:p>
+      <w:pPr>
+        <w:rPr>
+          <w:sz w:val="22"/>
+          <w:szCs w:val="22"/>
+        </w:rPr>
+      </w:pPr>
+    </w:p>
     <w:p>
       <w:pPr>
         <w:ind w:firstLine="0"/>
         <w:rPr>
           <w:b/>
           <w:bCs/>
+          <w:sz w:val="22"/>
+          <w:szCs w:val="22"/>
         </w:rPr>
       </w:pPr>
     </w:p>
@@ -494,6 +1035,8 @@
       <w:sdtPr>
         <w:rPr>
           <w:rFonts w:asciiTheme="minorHAnsi" w:eastAsiaTheme="minorEastAsia" w:hAnsiTheme="minorHAnsi" w:cstheme="minorBidi"/>
+          <w:sz w:val="22"/>
+          <w:szCs w:val="22"/>
         </w:rPr>
         <w:id w:val="-573587230"/>
         <w:bibliography/>
@@ -508,77 +1051,58 @@
           </w:r>
           <w:bookmarkEnd w:id="2"/>
         </w:p>
-        <w:sdt>
-          <w:sdtPr>
-            <w:id w:val="-686988142"/>
-            <w:placeholder>
-              <w:docPart w:val="F88F991CB551854CA7B0A0232E450685"/>
-            </w:placeholder>
-            <w:temporary/>
-            <w:showingPlcHdr/>
-            <w15:appearance w15:val="hidden"/>
-          </w:sdtPr>
-          <w:sdtContent>
-            <w:p>
-              <w:pPr>
-                <w:pStyle w:val="Bibliography"/>
-                <w:rPr>
-                  <w:noProof/>
-                </w:rPr>
-              </w:pPr>
-              <w:r>
-                <w:rPr>
-                  <w:noProof/>
-                </w:rPr>
-                <w:t xml:space="preserve">Last Name, F. M. (Year). Article Title. </w:t>
-              </w:r>
-              <w:r>
-                <w:rPr>
-                  <w:i/>
-                  <w:iCs/>
-                  <w:noProof/>
-                </w:rPr>
-                <w:t>Journal Title</w:t>
-              </w:r>
-              <w:r>
-                <w:rPr>
-                  <w:noProof/>
-                </w:rPr>
-                <w:t>, Pages From - To.</w:t>
-              </w:r>
-            </w:p>
-            <w:p>
-              <w:pPr>
-                <w:pStyle w:val="Bibliography"/>
-              </w:pPr>
-              <w:r>
-                <w:rPr>
-                  <w:noProof/>
-                </w:rPr>
-                <w:t xml:space="preserve">Last Name, F. M. (Year). </w:t>
-              </w:r>
-              <w:r>
-                <w:rPr>
-                  <w:i/>
-                  <w:iCs/>
-                  <w:noProof/>
-                </w:rPr>
-                <w:t xml:space="preserve">Book Title. </w:t>
-              </w:r>
-              <w:r>
-                <w:rPr>
-                  <w:noProof/>
-                </w:rPr>
-                <w:t>City Name: Publisher Name.</w:t>
-              </w:r>
-            </w:p>
-          </w:sdtContent>
-        </w:sdt>
+        <w:p>
+          <w:pPr>
+            <w:pStyle w:val="Bibliography"/>
+            <w:numPr>
+              <w:ilvl w:val="0"/>
+              <w:numId w:val="13"/>
+            </w:numPr>
+            <w:rPr>
+              <w:sz w:val="22"/>
+              <w:szCs w:val="22"/>
+            </w:rPr>
+          </w:pPr>
+          <w:proofErr w:type="spellStart"/>
+          <w:r>
+            <w:rPr>
+              <w:rStyle w:val="HTMLCite"/>
+              <w:sz w:val="22"/>
+              <w:szCs w:val="22"/>
+            </w:rPr>
+            <w:t>Feigelson</w:t>
+          </w:r>
+          <w:proofErr w:type="spellEnd"/>
+          <w:r>
+            <w:rPr>
+              <w:rStyle w:val="HTMLCite"/>
+              <w:sz w:val="22"/>
+              <w:szCs w:val="22"/>
+            </w:rPr>
+            <w:t xml:space="preserve">, E.D., &amp; Babu, G.J. (2012). Big data in astronomy. </w:t>
+          </w:r>
+          <w:r>
+            <w:rPr>
+              <w:rStyle w:val="Emphasis"/>
+              <w:sz w:val="22"/>
+              <w:szCs w:val="22"/>
+            </w:rPr>
+            <w:t>Significance, 9</w:t>
+          </w:r>
+          <w:r>
+            <w:rPr>
+              <w:rStyle w:val="HTMLCite"/>
+              <w:sz w:val="22"/>
+              <w:szCs w:val="22"/>
+            </w:rPr>
+            <w:t>.</w:t>
+          </w:r>
+        </w:p>
       </w:sdtContent>
     </w:sdt>
     <w:sectPr>
-      <w:headerReference w:type="default" r:id="rId10"/>
-      <w:headerReference w:type="first" r:id="rId11"/>
+      <w:headerReference w:type="default" r:id="rId19"/>
+      <w:headerReference w:type="first" r:id="rId20"/>
       <w:footnotePr>
         <w:pos w:val="beneathText"/>
       </w:footnotePr>
@@ -1032,6 +1556,92 @@
       </w:pPr>
     </w:lvl>
   </w:abstractNum>
+  <w:abstractNum w:abstractNumId="11" w15:restartNumberingAfterBreak="0">
+    <w:nsid w:val="4A306286"/>
+    <w:multiLevelType w:val="hybridMultilevel"/>
+    <w:tmpl w:val="F18E7520"/>
+    <w:lvl w:ilvl="0" w:tplc="0409000F">
+      <w:start w:val="1"/>
+      <w:numFmt w:val="decimal"/>
+      <w:lvlText w:val="%1."/>
+      <w:lvlJc w:val="left"/>
+      <w:pPr>
+        <w:ind w:left="720" w:hanging="360"/>
+      </w:pPr>
+    </w:lvl>
+    <w:lvl w:ilvl="1" w:tplc="04090019" w:tentative="1">
+      <w:start w:val="1"/>
+      <w:numFmt w:val="lowerLetter"/>
+      <w:lvlText w:val="%2."/>
+      <w:lvlJc w:val="left"/>
+      <w:pPr>
+        <w:ind w:left="1440" w:hanging="360"/>
+      </w:pPr>
+    </w:lvl>
+    <w:lvl w:ilvl="2" w:tplc="0409001B" w:tentative="1">
+      <w:start w:val="1"/>
+      <w:numFmt w:val="lowerRoman"/>
+      <w:lvlText w:val="%3."/>
+      <w:lvlJc w:val="right"/>
+      <w:pPr>
+        <w:ind w:left="2160" w:hanging="180"/>
+      </w:pPr>
+    </w:lvl>
+    <w:lvl w:ilvl="3" w:tplc="0409000F" w:tentative="1">
+      <w:start w:val="1"/>
+      <w:numFmt w:val="decimal"/>
+      <w:lvlText w:val="%4."/>
+      <w:lvlJc w:val="left"/>
+      <w:pPr>
+        <w:ind w:left="2880" w:hanging="360"/>
+      </w:pPr>
+    </w:lvl>
+    <w:lvl w:ilvl="4" w:tplc="04090019" w:tentative="1">
+      <w:start w:val="1"/>
+      <w:numFmt w:val="lowerLetter"/>
+      <w:lvlText w:val="%5."/>
+      <w:lvlJc w:val="left"/>
+      <w:pPr>
+        <w:ind w:left="3600" w:hanging="360"/>
+      </w:pPr>
+    </w:lvl>
+    <w:lvl w:ilvl="5" w:tplc="0409001B" w:tentative="1">
+      <w:start w:val="1"/>
+      <w:numFmt w:val="lowerRoman"/>
+      <w:lvlText w:val="%6."/>
+      <w:lvlJc w:val="right"/>
+      <w:pPr>
+        <w:ind w:left="4320" w:hanging="180"/>
+      </w:pPr>
+    </w:lvl>
+    <w:lvl w:ilvl="6" w:tplc="0409000F" w:tentative="1">
+      <w:start w:val="1"/>
+      <w:numFmt w:val="decimal"/>
+      <w:lvlText w:val="%7."/>
+      <w:lvlJc w:val="left"/>
+      <w:pPr>
+        <w:ind w:left="5040" w:hanging="360"/>
+      </w:pPr>
+    </w:lvl>
+    <w:lvl w:ilvl="7" w:tplc="04090019" w:tentative="1">
+      <w:start w:val="1"/>
+      <w:numFmt w:val="lowerLetter"/>
+      <w:lvlText w:val="%8."/>
+      <w:lvlJc w:val="left"/>
+      <w:pPr>
+        <w:ind w:left="5760" w:hanging="360"/>
+      </w:pPr>
+    </w:lvl>
+    <w:lvl w:ilvl="8" w:tplc="0409001B" w:tentative="1">
+      <w:start w:val="1"/>
+      <w:numFmt w:val="lowerRoman"/>
+      <w:lvlText w:val="%9."/>
+      <w:lvlJc w:val="right"/>
+      <w:pPr>
+        <w:ind w:left="6480" w:hanging="180"/>
+      </w:pPr>
+    </w:lvl>
+  </w:abstractNum>
   <w:num w:numId="1" w16cid:durableId="151875232">
     <w:abstractNumId w:val="9"/>
   </w:num>
@@ -1070,6 +1680,9 @@
   </w:num>
   <w:num w:numId="12" w16cid:durableId="815879668">
     <w:abstractNumId w:val="10"/>
+  </w:num>
+  <w:num w:numId="13" w16cid:durableId="1156721731">
+    <w:abstractNumId w:val="11"/>
   </w:num>
 </w:numbering>
 </file>
@@ -1198,6 +1811,7 @@
     <w:lsdException w:name="HTML Sample" w:semiHidden="1" w:unhideWhenUsed="1"/>
     <w:lsdException w:name="HTML Typewriter" w:semiHidden="1" w:unhideWhenUsed="1"/>
     <w:lsdException w:name="HTML Variable" w:semiHidden="1" w:unhideWhenUsed="1"/>
+    <w:lsdException w:name="Normal Table" w:semiHidden="1" w:unhideWhenUsed="1"/>
     <w:lsdException w:name="annotation subject" w:semiHidden="1" w:unhideWhenUsed="1"/>
     <w:lsdException w:name="No List" w:semiHidden="1" w:unhideWhenUsed="1"/>
     <w:lsdException w:name="Outline List 1" w:semiHidden="1" w:unhideWhenUsed="1"/>
@@ -1240,8 +1854,11 @@
     <w:lsdException w:name="Table Contemporary" w:semiHidden="1" w:unhideWhenUsed="1"/>
     <w:lsdException w:name="Table Elegant" w:semiHidden="1" w:unhideWhenUsed="1"/>
     <w:lsdException w:name="Table Professional" w:semiHidden="1" w:unhideWhenUsed="1"/>
+    <w:lsdException w:name="Table Subtle 1" w:semiHidden="1" w:unhideWhenUsed="1"/>
     <w:lsdException w:name="Table Subtle 2" w:semiHidden="1" w:unhideWhenUsed="1"/>
     <w:lsdException w:name="Table Web 1" w:semiHidden="1" w:unhideWhenUsed="1"/>
+    <w:lsdException w:name="Table Web 2" w:semiHidden="1" w:unhideWhenUsed="1"/>
+    <w:lsdException w:name="Table Web 3" w:semiHidden="1" w:unhideWhenUsed="1"/>
     <w:lsdException w:name="Balloon Text" w:semiHidden="1" w:unhideWhenUsed="1"/>
     <w:lsdException w:name="Table Grid" w:uiPriority="39"/>
     <w:lsdException w:name="Table Theme" w:semiHidden="1" w:unhideWhenUsed="1"/>
@@ -3433,6 +4050,30 @@
       <w:shd w:val="clear" w:color="auto" w:fill="E1DFDD"/>
     </w:rPr>
   </w:style>
+  <w:style w:type="character" w:styleId="HTMLCite">
+    <w:name w:val="HTML Cite"/>
+    <w:basedOn w:val="DefaultParagraphFont"/>
+    <w:uiPriority w:val="99"/>
+    <w:semiHidden/>
+    <w:unhideWhenUsed/>
+    <w:rsid w:val="00FC6FCD"/>
+    <w:rPr>
+      <w:i/>
+      <w:iCs/>
+    </w:rPr>
+  </w:style>
+  <w:style w:type="character" w:styleId="FollowedHyperlink">
+    <w:name w:val="FollowedHyperlink"/>
+    <w:basedOn w:val="DefaultParagraphFont"/>
+    <w:uiPriority w:val="99"/>
+    <w:semiHidden/>
+    <w:unhideWhenUsed/>
+    <w:rsid w:val="00B72A72"/>
+    <w:rPr>
+      <w:color w:val="919191" w:themeColor="followedHyperlink"/>
+      <w:u w:val="single"/>
+    </w:rPr>
+  </w:style>
 </w:styles>
 </file>
 
@@ -3461,77 +4102,6 @@
           </w:pPr>
           <w:r>
             <w:t>[Title Here, up to 12 Words, on One to Two Lines]</w:t>
-          </w:r>
-        </w:p>
-      </w:docPartBody>
-    </w:docPart>
-    <w:docPart>
-      <w:docPartPr>
-        <w:name w:val="F88F991CB551854CA7B0A0232E450685"/>
-        <w:category>
-          <w:name w:val="General"/>
-          <w:gallery w:val="placeholder"/>
-        </w:category>
-        <w:types>
-          <w:type w:val="bbPlcHdr"/>
-        </w:types>
-        <w:behaviors>
-          <w:behavior w:val="content"/>
-        </w:behaviors>
-        <w:guid w:val="{64AC5AE6-A18E-7746-9A85-C2598EEB1873}"/>
-      </w:docPartPr>
-      <w:docPartBody>
-        <w:p>
-          <w:pPr>
-            <w:pStyle w:val="Bibliography"/>
-            <w:rPr>
-              <w:noProof/>
-            </w:rPr>
-          </w:pPr>
-          <w:r>
-            <w:rPr>
-              <w:noProof/>
-            </w:rPr>
-            <w:t xml:space="preserve">Last Name, F. M. (Year). Article Title. </w:t>
-          </w:r>
-          <w:r>
-            <w:rPr>
-              <w:i/>
-              <w:iCs/>
-              <w:noProof/>
-            </w:rPr>
-            <w:t>Journal Title</w:t>
-          </w:r>
-          <w:r>
-            <w:rPr>
-              <w:noProof/>
-            </w:rPr>
-            <w:t>, Pages From - To.</w:t>
-          </w:r>
-        </w:p>
-        <w:p>
-          <w:pPr>
-            <w:pStyle w:val="F88F991CB551854CA7B0A0232E450685"/>
-          </w:pPr>
-          <w:r>
-            <w:rPr>
-              <w:noProof/>
-            </w:rPr>
-            <w:t xml:space="preserve">Last Name, F. M. (Year). </w:t>
-          </w:r>
-          <w:r>
-            <w:rPr>
-              <w:i/>
-              <w:iCs/>
-              <w:noProof/>
-            </w:rPr>
-            <w:t xml:space="preserve">Book Title. </w:t>
-          </w:r>
-          <w:r>
-            <w:rPr>
-              <w:noProof/>
-            </w:rPr>
-            <w:t>City Name: Publisher Name.</w:t>
           </w:r>
         </w:p>
       </w:docPartBody>
@@ -3619,6 +4189,8 @@
   </w:compat>
   <w:rsids>
     <w:rsidRoot w:val="006528E0"/>
+    <w:rsid w:val="0007330C"/>
+    <w:rsid w:val="00075DA4"/>
     <w:rsid w:val="006528E0"/>
     <w:rsid w:val="007231CD"/>
   </w:rsids>
@@ -4139,15 +4711,6 @@
   <w:style w:type="paragraph" w:customStyle="1" w:styleId="64634540DF9CC24E934702BF045934DE">
     <w:name w:val="64634540DF9CC24E934702BF045934DE"/>
   </w:style>
-  <w:style w:type="paragraph" w:customStyle="1" w:styleId="83D48BFA0C3EF04A94C7FBA32E629DFD">
-    <w:name w:val="83D48BFA0C3EF04A94C7FBA32E629DFD"/>
-  </w:style>
-  <w:style w:type="paragraph" w:customStyle="1" w:styleId="62BE433991366E41A6528AC369C28F39">
-    <w:name w:val="62BE433991366E41A6528AC369C28F39"/>
-  </w:style>
-  <w:style w:type="paragraph" w:customStyle="1" w:styleId="902D4A56E9967D46994AC21070C444D6">
-    <w:name w:val="902D4A56E9967D46994AC21070C444D6"/>
-  </w:style>
   <w:style w:type="character" w:styleId="Emphasis">
     <w:name w:val="Emphasis"/>
     <w:basedOn w:val="DefaultParagraphFont"/>
@@ -4158,30 +4721,6 @@
       <w:i/>
       <w:iCs/>
     </w:rPr>
-  </w:style>
-  <w:style w:type="paragraph" w:customStyle="1" w:styleId="AA638E09B239854590F1DDF8BD048BA9">
-    <w:name w:val="AA638E09B239854590F1DDF8BD048BA9"/>
-  </w:style>
-  <w:style w:type="paragraph" w:customStyle="1" w:styleId="7D26C4496C99BA4590E2BA02530FA91E">
-    <w:name w:val="7D26C4496C99BA4590E2BA02530FA91E"/>
-  </w:style>
-  <w:style w:type="paragraph" w:customStyle="1" w:styleId="4148A58DF467164BA3E3C92984665252">
-    <w:name w:val="4148A58DF467164BA3E3C92984665252"/>
-  </w:style>
-  <w:style w:type="paragraph" w:customStyle="1" w:styleId="26706286A8ACC44196F4BD1FF2BA915E">
-    <w:name w:val="26706286A8ACC44196F4BD1FF2BA915E"/>
-  </w:style>
-  <w:style w:type="paragraph" w:customStyle="1" w:styleId="955FE6D83A60454EBDC5ACC24E990EFE">
-    <w:name w:val="955FE6D83A60454EBDC5ACC24E990EFE"/>
-  </w:style>
-  <w:style w:type="paragraph" w:customStyle="1" w:styleId="A178E4F226790D4EBA48266ED92C5802">
-    <w:name w:val="A178E4F226790D4EBA48266ED92C5802"/>
-  </w:style>
-  <w:style w:type="paragraph" w:customStyle="1" w:styleId="61AE40E4590FE34391689766456660DA">
-    <w:name w:val="61AE40E4590FE34391689766456660DA"/>
-  </w:style>
-  <w:style w:type="paragraph" w:customStyle="1" w:styleId="7B029E5ABC28484D906CAEF3471EFDAD">
-    <w:name w:val="7B029E5ABC28484D906CAEF3471EFDAD"/>
   </w:style>
   <w:style w:type="character" w:customStyle="1" w:styleId="Heading3Char">
     <w:name w:val="Heading 3 Char"/>
@@ -4195,12 +4734,6 @@
       <w:kern w:val="24"/>
       <w:lang w:eastAsia="ja-JP"/>
     </w:rPr>
-  </w:style>
-  <w:style w:type="paragraph" w:customStyle="1" w:styleId="5E971BF8F3B05F4283D9DDEE51610E3A">
-    <w:name w:val="5E971BF8F3B05F4283D9DDEE51610E3A"/>
-  </w:style>
-  <w:style w:type="paragraph" w:customStyle="1" w:styleId="C5AAB18DEE8AE64E9282386B636A8830">
-    <w:name w:val="C5AAB18DEE8AE64E9282386B636A8830"/>
   </w:style>
   <w:style w:type="character" w:customStyle="1" w:styleId="Heading4Char">
     <w:name w:val="Heading 4 Char"/>
@@ -4217,15 +4750,6 @@
       <w:lang w:eastAsia="ja-JP"/>
     </w:rPr>
   </w:style>
-  <w:style w:type="paragraph" w:customStyle="1" w:styleId="0349424502CB8E4E98E02FF3BB8ADDC6">
-    <w:name w:val="0349424502CB8E4E98E02FF3BB8ADDC6"/>
-  </w:style>
-  <w:style w:type="paragraph" w:customStyle="1" w:styleId="8E23C3D1ED7DBB49998B37AD1C3560BE">
-    <w:name w:val="8E23C3D1ED7DBB49998B37AD1C3560BE"/>
-  </w:style>
-  <w:style w:type="paragraph" w:customStyle="1" w:styleId="DC10A9574C1C0F43A356B92FA247B824">
-    <w:name w:val="DC10A9574C1C0F43A356B92FA247B824"/>
-  </w:style>
   <w:style w:type="character" w:customStyle="1" w:styleId="Heading5Char">
     <w:name w:val="Heading 5 Char"/>
     <w:basedOn w:val="DefaultParagraphFont"/>
@@ -4239,15 +4763,6 @@
       <w:lang w:eastAsia="ja-JP"/>
     </w:rPr>
   </w:style>
-  <w:style w:type="paragraph" w:customStyle="1" w:styleId="1D3344E2DFC7AE4CA280C98BEBEC03D2">
-    <w:name w:val="1D3344E2DFC7AE4CA280C98BEBEC03D2"/>
-  </w:style>
-  <w:style w:type="paragraph" w:customStyle="1" w:styleId="F2696A49DB3DDB45BA99005ED492D91B">
-    <w:name w:val="F2696A49DB3DDB45BA99005ED492D91B"/>
-  </w:style>
-  <w:style w:type="paragraph" w:customStyle="1" w:styleId="AFCB45FB8E3B50499D2D34CF101B1EBB">
-    <w:name w:val="AFCB45FB8E3B50499D2D34CF101B1EBB"/>
-  </w:style>
   <w:style w:type="paragraph" w:styleId="Bibliography">
     <w:name w:val="Bibliography"/>
     <w:basedOn w:val="Normal"/>
@@ -4258,22 +4773,6 @@
   </w:style>
   <w:style w:type="paragraph" w:customStyle="1" w:styleId="F88F991CB551854CA7B0A0232E450685">
     <w:name w:val="F88F991CB551854CA7B0A0232E450685"/>
-  </w:style>
-  <w:style w:type="paragraph" w:customStyle="1" w:styleId="7CAEA970B53579418DE2C57DA252DDF2">
-    <w:name w:val="7CAEA970B53579418DE2C57DA252DDF2"/>
-  </w:style>
-  <w:style w:type="paragraph" w:customStyle="1" w:styleId="C3BAB0CDFEC8AF4B967669CDD6B9E1FC">
-    <w:name w:val="C3BAB0CDFEC8AF4B967669CDD6B9E1FC"/>
-  </w:style>
-  <w:style w:type="paragraph" w:customStyle="1" w:styleId="C330AF1820993347B8575C32C83BE18B">
-    <w:name w:val="C330AF1820993347B8575C32C83BE18B"/>
-  </w:style>
-  <w:style w:type="paragraph" w:customStyle="1" w:styleId="13263441D6868546B8D68AE4A80E044E">
-    <w:name w:val="13263441D6868546B8D68AE4A80E044E"/>
-  </w:style>
-  <w:style w:type="paragraph" w:customStyle="1" w:styleId="058B1B3123D8D34287F66A795EF31322">
-    <w:name w:val="058B1B3123D8D34287F66A795EF31322"/>
-    <w:rsid w:val="006528E0"/>
   </w:style>
 </w:styles>
 </file>

</xml_diff>